<commit_message>
sim check AT oke
</commit_message>
<xml_diff>
--- a/DOCUMENT/BC2_Phân tích lựa chọn.docx
+++ b/DOCUMENT/BC2_Phân tích lựa chọn.docx
@@ -481,7 +481,19 @@
         <w:rPr>
           <w:lang w:val="en-US"/>
         </w:rPr>
-        <w:t xml:space="preserve"> thời gian lái xe liên tục quá 4h hoặc tổng thời gian làm việc của cùng 1 người lá quá 10h/ ngày.</w:t>
+        <w:t xml:space="preserve"> thời gian lái xe liên tục quá 4h hoặc tổng thời gian làm việc của cùng 1 người </w:t>
+      </w:r>
+      <w:r>
+        <w:rPr>
+          <w:lang w:val="en-US"/>
+        </w:rPr>
+        <w:t>là</w:t>
+      </w:r>
+      <w:r>
+        <w:rPr>
+          <w:lang w:val="en-US"/>
+        </w:rPr>
+        <w:t xml:space="preserve"> quá 10h/ ngày.</w:t>
       </w:r>
     </w:p>
     <w:p>

</xml_diff>